<commit_message>
key change from svc to svm
</commit_message>
<xml_diff>
--- a/Summary.docx
+++ b/Summary.docx
@@ -196,29 +196,7 @@
           <w:szCs w:val="24"/>
           <w:lang w:eastAsia="en-IN"/>
         </w:rPr>
-        <w:t xml:space="preserve"> into a </w:t>
-      </w:r>
-      <w:proofErr w:type="spellStart"/>
-      <w:r>
-        <w:rPr>
-          <w:rFonts w:ascii="Segoe UI" w:eastAsia="Times New Roman" w:hAnsi="Segoe UI" w:cs="Segoe UI"/>
-          <w:color w:val="D1D5DB"/>
-          <w:sz w:val="24"/>
-          <w:szCs w:val="24"/>
-          <w:lang w:eastAsia="en-IN"/>
-        </w:rPr>
-        <w:t>DataFrame</w:t>
-      </w:r>
-      <w:proofErr w:type="spellEnd"/>
-      <w:r>
-        <w:rPr>
-          <w:rFonts w:ascii="Segoe UI" w:eastAsia="Times New Roman" w:hAnsi="Segoe UI" w:cs="Segoe UI"/>
-          <w:color w:val="D1D5DB"/>
-          <w:sz w:val="24"/>
-          <w:szCs w:val="24"/>
-          <w:lang w:eastAsia="en-IN"/>
-        </w:rPr>
-        <w:t>.</w:t>
+        <w:t xml:space="preserve"> into a DataFrame.</w:t>
       </w:r>
     </w:p>
     <w:p>
@@ -251,29 +229,7 @@
           <w:szCs w:val="24"/>
           <w:lang w:eastAsia="en-IN"/>
         </w:rPr>
-        <w:t xml:space="preserve">It performs preliminary analysis on the dataset, including printing the shape and the first few rows of the </w:t>
-      </w:r>
-      <w:proofErr w:type="spellStart"/>
-      <w:r>
-        <w:rPr>
-          <w:rFonts w:ascii="Segoe UI" w:eastAsia="Times New Roman" w:hAnsi="Segoe UI" w:cs="Segoe UI"/>
-          <w:color w:val="D1D5DB"/>
-          <w:sz w:val="24"/>
-          <w:szCs w:val="24"/>
-          <w:lang w:eastAsia="en-IN"/>
-        </w:rPr>
-        <w:t>DataFrame</w:t>
-      </w:r>
-      <w:proofErr w:type="spellEnd"/>
-      <w:r>
-        <w:rPr>
-          <w:rFonts w:ascii="Segoe UI" w:eastAsia="Times New Roman" w:hAnsi="Segoe UI" w:cs="Segoe UI"/>
-          <w:color w:val="D1D5DB"/>
-          <w:sz w:val="24"/>
-          <w:szCs w:val="24"/>
-          <w:lang w:eastAsia="en-IN"/>
-        </w:rPr>
-        <w:t>.</w:t>
+        <w:t>It performs preliminary analysis on the dataset, including printing the shape and the first few rows of the DataFrame.</w:t>
       </w:r>
     </w:p>
     <w:p>
@@ -306,29 +262,7 @@
           <w:szCs w:val="24"/>
           <w:lang w:eastAsia="en-IN"/>
         </w:rPr>
-        <w:t xml:space="preserve">It removes any unnamed columns from the </w:t>
-      </w:r>
-      <w:proofErr w:type="spellStart"/>
-      <w:r>
-        <w:rPr>
-          <w:rFonts w:ascii="Segoe UI" w:eastAsia="Times New Roman" w:hAnsi="Segoe UI" w:cs="Segoe UI"/>
-          <w:color w:val="D1D5DB"/>
-          <w:sz w:val="24"/>
-          <w:szCs w:val="24"/>
-          <w:lang w:eastAsia="en-IN"/>
-        </w:rPr>
-        <w:t>DataFrame</w:t>
-      </w:r>
-      <w:proofErr w:type="spellEnd"/>
-      <w:r>
-        <w:rPr>
-          <w:rFonts w:ascii="Segoe UI" w:eastAsia="Times New Roman" w:hAnsi="Segoe UI" w:cs="Segoe UI"/>
-          <w:color w:val="D1D5DB"/>
-          <w:sz w:val="24"/>
-          <w:szCs w:val="24"/>
-          <w:lang w:eastAsia="en-IN"/>
-        </w:rPr>
-        <w:t>.</w:t>
+        <w:t>It removes any unnamed columns from the DataFrame.</w:t>
       </w:r>
     </w:p>
     <w:p>
@@ -396,7 +330,6 @@
         </w:rPr>
         <w:t xml:space="preserve">It defines a function </w:t>
       </w:r>
-      <w:proofErr w:type="spellStart"/>
       <w:r>
         <w:rPr>
           <w:rFonts w:ascii="Courier New" w:eastAsia="Times New Roman" w:hAnsi="Courier New" w:cs="Courier New"/>
@@ -410,7 +343,6 @@
         </w:rPr>
         <w:t>show_tf_distribution</w:t>
       </w:r>
-      <w:proofErr w:type="spellEnd"/>
       <w:r>
         <w:rPr>
           <w:rFonts w:ascii="Segoe UI" w:eastAsia="Times New Roman" w:hAnsi="Segoe UI" w:cs="Segoe UI"/>
@@ -454,7 +386,6 @@
         </w:rPr>
         <w:t xml:space="preserve">It calls the </w:t>
       </w:r>
-      <w:proofErr w:type="spellStart"/>
       <w:r>
         <w:rPr>
           <w:rFonts w:ascii="Courier New" w:eastAsia="Times New Roman" w:hAnsi="Courier New" w:cs="Courier New"/>
@@ -468,60 +399,15 @@
         </w:rPr>
         <w:t>show_tf_distribution</w:t>
       </w:r>
-      <w:proofErr w:type="spellEnd"/>
-      <w:r>
-        <w:rPr>
-          <w:rFonts w:ascii="Segoe UI" w:eastAsia="Times New Roman" w:hAnsi="Segoe UI" w:cs="Segoe UI"/>
-          <w:color w:val="D1D5DB"/>
-          <w:sz w:val="24"/>
-          <w:szCs w:val="24"/>
-          <w:lang w:eastAsia="en-IN"/>
-        </w:rPr>
-        <w:t xml:space="preserve"> function for the 'news', 'headline', and '</w:t>
-      </w:r>
-      <w:proofErr w:type="spellStart"/>
-      <w:r>
-        <w:rPr>
-          <w:rFonts w:ascii="Segoe UI" w:eastAsia="Times New Roman" w:hAnsi="Segoe UI" w:cs="Segoe UI"/>
-          <w:color w:val="D1D5DB"/>
-          <w:sz w:val="24"/>
-          <w:szCs w:val="24"/>
-          <w:lang w:eastAsia="en-IN"/>
-        </w:rPr>
-        <w:t>written_by</w:t>
-      </w:r>
-      <w:proofErr w:type="spellEnd"/>
-      <w:r>
-        <w:rPr>
-          <w:rFonts w:ascii="Segoe UI" w:eastAsia="Times New Roman" w:hAnsi="Segoe UI" w:cs="Segoe UI"/>
-          <w:color w:val="D1D5DB"/>
-          <w:sz w:val="24"/>
-          <w:szCs w:val="24"/>
-          <w:lang w:eastAsia="en-IN"/>
-        </w:rPr>
-        <w:t xml:space="preserve">' columns to </w:t>
-      </w:r>
-      <w:proofErr w:type="spellStart"/>
-      <w:r>
-        <w:rPr>
-          <w:rFonts w:ascii="Segoe UI" w:eastAsia="Times New Roman" w:hAnsi="Segoe UI" w:cs="Segoe UI"/>
-          <w:color w:val="D1D5DB"/>
-          <w:sz w:val="24"/>
-          <w:szCs w:val="24"/>
-          <w:lang w:eastAsia="en-IN"/>
-        </w:rPr>
-        <w:t>analyze</w:t>
-      </w:r>
-      <w:proofErr w:type="spellEnd"/>
-      <w:r>
-        <w:rPr>
-          <w:rFonts w:ascii="Segoe UI" w:eastAsia="Times New Roman" w:hAnsi="Segoe UI" w:cs="Segoe UI"/>
-          <w:color w:val="D1D5DB"/>
-          <w:sz w:val="24"/>
-          <w:szCs w:val="24"/>
-          <w:lang w:eastAsia="en-IN"/>
-        </w:rPr>
-        <w:t xml:space="preserve"> the distribution of null values.</w:t>
+      <w:r>
+        <w:rPr>
+          <w:rFonts w:ascii="Segoe UI" w:eastAsia="Times New Roman" w:hAnsi="Segoe UI" w:cs="Segoe UI"/>
+          <w:color w:val="D1D5DB"/>
+          <w:sz w:val="24"/>
+          <w:szCs w:val="24"/>
+          <w:lang w:eastAsia="en-IN"/>
+        </w:rPr>
+        <w:t xml:space="preserve"> function for the 'news', 'headline', and 'written_by' columns to analyze the distribution of null values.</w:t>
       </w:r>
     </w:p>
     <w:p>
@@ -620,29 +506,7 @@
           <w:szCs w:val="24"/>
           <w:lang w:eastAsia="en-IN"/>
         </w:rPr>
-        <w:t xml:space="preserve">It replaces whitespace values with null in the </w:t>
-      </w:r>
-      <w:proofErr w:type="spellStart"/>
-      <w:r>
-        <w:rPr>
-          <w:rFonts w:ascii="Segoe UI" w:eastAsia="Times New Roman" w:hAnsi="Segoe UI" w:cs="Segoe UI"/>
-          <w:color w:val="D1D5DB"/>
-          <w:sz w:val="24"/>
-          <w:szCs w:val="24"/>
-          <w:lang w:eastAsia="en-IN"/>
-        </w:rPr>
-        <w:t>DataFrame</w:t>
-      </w:r>
-      <w:proofErr w:type="spellEnd"/>
-      <w:r>
-        <w:rPr>
-          <w:rFonts w:ascii="Segoe UI" w:eastAsia="Times New Roman" w:hAnsi="Segoe UI" w:cs="Segoe UI"/>
-          <w:color w:val="D1D5DB"/>
-          <w:sz w:val="24"/>
-          <w:szCs w:val="24"/>
-          <w:lang w:eastAsia="en-IN"/>
-        </w:rPr>
-        <w:t>.</w:t>
+        <w:t>It replaces whitespace values with null in the DataFrame.</w:t>
       </w:r>
     </w:p>
     <w:p>
@@ -741,29 +605,7 @@
           <w:szCs w:val="24"/>
           <w:lang w:eastAsia="en-IN"/>
         </w:rPr>
-        <w:t xml:space="preserve">It explores the dataset by </w:t>
-      </w:r>
-      <w:proofErr w:type="spellStart"/>
-      <w:r>
-        <w:rPr>
-          <w:rFonts w:ascii="Segoe UI" w:eastAsia="Times New Roman" w:hAnsi="Segoe UI" w:cs="Segoe UI"/>
-          <w:color w:val="D1D5DB"/>
-          <w:sz w:val="24"/>
-          <w:szCs w:val="24"/>
-          <w:lang w:eastAsia="en-IN"/>
-        </w:rPr>
-        <w:t>analyzing</w:t>
-      </w:r>
-      <w:proofErr w:type="spellEnd"/>
-      <w:r>
-        <w:rPr>
-          <w:rFonts w:ascii="Segoe UI" w:eastAsia="Times New Roman" w:hAnsi="Segoe UI" w:cs="Segoe UI"/>
-          <w:color w:val="D1D5DB"/>
-          <w:sz w:val="24"/>
-          <w:szCs w:val="24"/>
-          <w:lang w:eastAsia="en-IN"/>
-        </w:rPr>
-        <w:t xml:space="preserve"> the distribution of labels (real or fake news) and the length of headlines and news articles.</w:t>
+        <w:t>It explores the dataset by analyzing the distribution of labels (real or fake news) and the length of headlines and news articles.</w:t>
       </w:r>
     </w:p>
     <w:p>
@@ -829,29 +671,7 @@
           <w:szCs w:val="24"/>
           <w:lang w:eastAsia="en-IN"/>
         </w:rPr>
-        <w:t xml:space="preserve">It </w:t>
-      </w:r>
-      <w:proofErr w:type="spellStart"/>
-      <w:r>
-        <w:rPr>
-          <w:rFonts w:ascii="Segoe UI" w:eastAsia="Times New Roman" w:hAnsi="Segoe UI" w:cs="Segoe UI"/>
-          <w:color w:val="D1D5DB"/>
-          <w:sz w:val="24"/>
-          <w:szCs w:val="24"/>
-          <w:lang w:eastAsia="en-IN"/>
-        </w:rPr>
-        <w:t>analyzes</w:t>
-      </w:r>
-      <w:proofErr w:type="spellEnd"/>
-      <w:r>
-        <w:rPr>
-          <w:rFonts w:ascii="Segoe UI" w:eastAsia="Times New Roman" w:hAnsi="Segoe UI" w:cs="Segoe UI"/>
-          <w:color w:val="D1D5DB"/>
-          <w:sz w:val="24"/>
-          <w:szCs w:val="24"/>
-          <w:lang w:eastAsia="en-IN"/>
-        </w:rPr>
-        <w:t xml:space="preserve"> the presence of certain keywords ('via', 'image via', 'said', 'on', 'you') in the 'news' column and their relationship with the label.</w:t>
+        <w:t>It analyzes the presence of certain keywords ('via', 'image via', 'said', 'on', 'you') in the 'news' column and their relationship with the label.</w:t>
       </w:r>
     </w:p>
     <w:p>
@@ -954,29 +774,7 @@
           <w:szCs w:val="24"/>
           <w:lang w:eastAsia="en-IN"/>
         </w:rPr>
-        <w:t xml:space="preserve">It imports the necessary libraries and modules such as pandas, </w:t>
-      </w:r>
-      <w:proofErr w:type="spellStart"/>
-      <w:r>
-        <w:rPr>
-          <w:rFonts w:ascii="Segoe UI" w:eastAsia="Times New Roman" w:hAnsi="Segoe UI" w:cs="Segoe UI"/>
-          <w:color w:val="D1D5DB"/>
-          <w:sz w:val="24"/>
-          <w:szCs w:val="24"/>
-          <w:lang w:eastAsia="en-IN"/>
-        </w:rPr>
-        <w:t>nltk</w:t>
-      </w:r>
-      <w:proofErr w:type="spellEnd"/>
-      <w:r>
-        <w:rPr>
-          <w:rFonts w:ascii="Segoe UI" w:eastAsia="Times New Roman" w:hAnsi="Segoe UI" w:cs="Segoe UI"/>
-          <w:color w:val="D1D5DB"/>
-          <w:sz w:val="24"/>
-          <w:szCs w:val="24"/>
-          <w:lang w:eastAsia="en-IN"/>
-        </w:rPr>
-        <w:t>, and regex.</w:t>
+        <w:t>It imports the necessary libraries and modules such as pandas, nltk, and regex.</w:t>
       </w:r>
     </w:p>
     <w:p>
@@ -1042,29 +840,7 @@
           <w:szCs w:val="24"/>
           <w:lang w:eastAsia="en-IN"/>
         </w:rPr>
-        <w:t xml:space="preserve">It defines several helper functions for text </w:t>
-      </w:r>
-      <w:proofErr w:type="spellStart"/>
-      <w:r>
-        <w:rPr>
-          <w:rFonts w:ascii="Segoe UI" w:eastAsia="Times New Roman" w:hAnsi="Segoe UI" w:cs="Segoe UI"/>
-          <w:color w:val="D1D5DB"/>
-          <w:sz w:val="24"/>
-          <w:szCs w:val="24"/>
-          <w:lang w:eastAsia="en-IN"/>
-        </w:rPr>
-        <w:t>preprocessing</w:t>
-      </w:r>
-      <w:proofErr w:type="spellEnd"/>
-      <w:r>
-        <w:rPr>
-          <w:rFonts w:ascii="Segoe UI" w:eastAsia="Times New Roman" w:hAnsi="Segoe UI" w:cs="Segoe UI"/>
-          <w:color w:val="D1D5DB"/>
-          <w:sz w:val="24"/>
-          <w:szCs w:val="24"/>
-          <w:lang w:eastAsia="en-IN"/>
-        </w:rPr>
-        <w:t>, such as concatenating lists of strings, finding URLs, creating frequency distributions, removing punctuation and single characters, and removing specific words.</w:t>
+        <w:t>It defines several helper functions for text preprocessing, such as concatenating lists of strings, finding URLs, creating frequency distributions, removing punctuation and single characters, and removing specific words.</w:t>
       </w:r>
     </w:p>
     <w:p>
@@ -1427,29 +1203,7 @@
           <w:szCs w:val="24"/>
           <w:lang w:eastAsia="en-IN"/>
         </w:rPr>
-        <w:t xml:space="preserve">It saves the </w:t>
-      </w:r>
-      <w:proofErr w:type="spellStart"/>
-      <w:r>
-        <w:rPr>
-          <w:rFonts w:ascii="Segoe UI" w:eastAsia="Times New Roman" w:hAnsi="Segoe UI" w:cs="Segoe UI"/>
-          <w:color w:val="D1D5DB"/>
-          <w:sz w:val="24"/>
-          <w:szCs w:val="24"/>
-          <w:lang w:eastAsia="en-IN"/>
-        </w:rPr>
-        <w:t>preprocessed</w:t>
-      </w:r>
-      <w:proofErr w:type="spellEnd"/>
-      <w:r>
-        <w:rPr>
-          <w:rFonts w:ascii="Segoe UI" w:eastAsia="Times New Roman" w:hAnsi="Segoe UI" w:cs="Segoe UI"/>
-          <w:color w:val="D1D5DB"/>
-          <w:sz w:val="24"/>
-          <w:szCs w:val="24"/>
-          <w:lang w:eastAsia="en-IN"/>
-        </w:rPr>
-        <w:t xml:space="preserve"> dataset to a new CSV file.</w:t>
+        <w:t>It saves the preprocessed dataset to a new CSV file.</w:t>
       </w:r>
     </w:p>
     <w:p/>
@@ -1487,51 +1241,7 @@
           <w:szCs w:val="24"/>
           <w:lang w:eastAsia="en-IN"/>
         </w:rPr>
-        <w:t xml:space="preserve">It seems like you are implementing a machine learning model for text classification using various algorithms such as Naive Bayes, K Nearest </w:t>
-      </w:r>
-      <w:proofErr w:type="spellStart"/>
-      <w:r>
-        <w:rPr>
-          <w:rFonts w:ascii="Segoe UI" w:eastAsia="Times New Roman" w:hAnsi="Segoe UI" w:cs="Segoe UI"/>
-          <w:color w:val="D1D5DB"/>
-          <w:sz w:val="24"/>
-          <w:szCs w:val="24"/>
-          <w:lang w:eastAsia="en-IN"/>
-        </w:rPr>
-        <w:t>Neighbors</w:t>
-      </w:r>
-      <w:proofErr w:type="spellEnd"/>
-      <w:r>
-        <w:rPr>
-          <w:rFonts w:ascii="Segoe UI" w:eastAsia="Times New Roman" w:hAnsi="Segoe UI" w:cs="Segoe UI"/>
-          <w:color w:val="D1D5DB"/>
-          <w:sz w:val="24"/>
-          <w:szCs w:val="24"/>
-          <w:lang w:eastAsia="en-IN"/>
-        </w:rPr>
-        <w:t xml:space="preserve">, Logistic Regression, Gradient Boosting, Random Forest, and Support Vector Machines. The code you provided is written in a </w:t>
-      </w:r>
-      <w:proofErr w:type="spellStart"/>
-      <w:r>
-        <w:rPr>
-          <w:rFonts w:ascii="Segoe UI" w:eastAsia="Times New Roman" w:hAnsi="Segoe UI" w:cs="Segoe UI"/>
-          <w:color w:val="D1D5DB"/>
-          <w:sz w:val="24"/>
-          <w:szCs w:val="24"/>
-          <w:lang w:eastAsia="en-IN"/>
-        </w:rPr>
-        <w:t>Jupyter</w:t>
-      </w:r>
-      <w:proofErr w:type="spellEnd"/>
-      <w:r>
-        <w:rPr>
-          <w:rFonts w:ascii="Segoe UI" w:eastAsia="Times New Roman" w:hAnsi="Segoe UI" w:cs="Segoe UI"/>
-          <w:color w:val="D1D5DB"/>
-          <w:sz w:val="24"/>
-          <w:szCs w:val="24"/>
-          <w:lang w:eastAsia="en-IN"/>
-        </w:rPr>
-        <w:t xml:space="preserve"> Notebook format.</w:t>
+        <w:t>It seems like you are implementing a machine learning model for text classification using various algorithms such as Naive Bayes, K Nearest Neighbors, Logistic Regression, Gradient Boosting, Random Forest, and Support Vector Machines. The code you provided is written in a Jupyter Notebook format.</w:t>
       </w:r>
     </w:p>
     <w:p>
@@ -1593,51 +1303,7 @@
           <w:szCs w:val="24"/>
           <w:lang w:eastAsia="en-IN"/>
         </w:rPr>
-        <w:t xml:space="preserve">You import the necessary libraries, such as pandas, </w:t>
-      </w:r>
-      <w:proofErr w:type="spellStart"/>
-      <w:r>
-        <w:rPr>
-          <w:rFonts w:ascii="Segoe UI" w:eastAsia="Times New Roman" w:hAnsi="Segoe UI" w:cs="Segoe UI"/>
-          <w:color w:val="D1D5DB"/>
-          <w:sz w:val="24"/>
-          <w:szCs w:val="24"/>
-          <w:lang w:eastAsia="en-IN"/>
-        </w:rPr>
-        <w:t>numpy</w:t>
-      </w:r>
-      <w:proofErr w:type="spellEnd"/>
-      <w:r>
-        <w:rPr>
-          <w:rFonts w:ascii="Segoe UI" w:eastAsia="Times New Roman" w:hAnsi="Segoe UI" w:cs="Segoe UI"/>
-          <w:color w:val="D1D5DB"/>
-          <w:sz w:val="24"/>
-          <w:szCs w:val="24"/>
-          <w:lang w:eastAsia="en-IN"/>
-        </w:rPr>
-        <w:t xml:space="preserve">, scikit-learn, and </w:t>
-      </w:r>
-      <w:proofErr w:type="spellStart"/>
-      <w:r>
-        <w:rPr>
-          <w:rFonts w:ascii="Segoe UI" w:eastAsia="Times New Roman" w:hAnsi="Segoe UI" w:cs="Segoe UI"/>
-          <w:color w:val="D1D5DB"/>
-          <w:sz w:val="24"/>
-          <w:szCs w:val="24"/>
-          <w:lang w:eastAsia="en-IN"/>
-        </w:rPr>
-        <w:t>os</w:t>
-      </w:r>
-      <w:proofErr w:type="spellEnd"/>
-      <w:r>
-        <w:rPr>
-          <w:rFonts w:ascii="Segoe UI" w:eastAsia="Times New Roman" w:hAnsi="Segoe UI" w:cs="Segoe UI"/>
-          <w:color w:val="D1D5DB"/>
-          <w:sz w:val="24"/>
-          <w:szCs w:val="24"/>
-          <w:lang w:eastAsia="en-IN"/>
-        </w:rPr>
-        <w:t>.</w:t>
+        <w:t>You import the necessary libraries, such as pandas, numpy, scikit-learn, and os.</w:t>
       </w:r>
     </w:p>
     <w:p>
@@ -1736,29 +1402,7 @@
           <w:szCs w:val="24"/>
           <w:lang w:eastAsia="en-IN"/>
         </w:rPr>
-        <w:t xml:space="preserve">You </w:t>
-      </w:r>
-      <w:proofErr w:type="spellStart"/>
-      <w:r>
-        <w:rPr>
-          <w:rFonts w:ascii="Segoe UI" w:eastAsia="Times New Roman" w:hAnsi="Segoe UI" w:cs="Segoe UI"/>
-          <w:color w:val="D1D5DB"/>
-          <w:sz w:val="24"/>
-          <w:szCs w:val="24"/>
-          <w:lang w:eastAsia="en-IN"/>
-        </w:rPr>
-        <w:t>preprocess</w:t>
-      </w:r>
-      <w:proofErr w:type="spellEnd"/>
-      <w:r>
-        <w:rPr>
-          <w:rFonts w:ascii="Segoe UI" w:eastAsia="Times New Roman" w:hAnsi="Segoe UI" w:cs="Segoe UI"/>
-          <w:color w:val="D1D5DB"/>
-          <w:sz w:val="24"/>
-          <w:szCs w:val="24"/>
-          <w:lang w:eastAsia="en-IN"/>
-        </w:rPr>
-        <w:t xml:space="preserve"> the data by extracting the features and the target variable from the dataset.</w:t>
+        <w:t>You preprocess the data by extracting the features and the target variable from the dataset.</w:t>
       </w:r>
     </w:p>
     <w:p>
@@ -1791,29 +1435,7 @@
           <w:szCs w:val="24"/>
           <w:lang w:eastAsia="en-IN"/>
         </w:rPr>
-        <w:t xml:space="preserve">You split the data into training and validation sets using the </w:t>
-      </w:r>
-      <w:proofErr w:type="spellStart"/>
-      <w:r>
-        <w:rPr>
-          <w:rFonts w:ascii="Segoe UI" w:eastAsia="Times New Roman" w:hAnsi="Segoe UI" w:cs="Segoe UI"/>
-          <w:color w:val="D1D5DB"/>
-          <w:sz w:val="24"/>
-          <w:szCs w:val="24"/>
-          <w:lang w:eastAsia="en-IN"/>
-        </w:rPr>
-        <w:t>train_test_split</w:t>
-      </w:r>
-      <w:proofErr w:type="spellEnd"/>
-      <w:r>
-        <w:rPr>
-          <w:rFonts w:ascii="Segoe UI" w:eastAsia="Times New Roman" w:hAnsi="Segoe UI" w:cs="Segoe UI"/>
-          <w:color w:val="D1D5DB"/>
-          <w:sz w:val="24"/>
-          <w:szCs w:val="24"/>
-          <w:lang w:eastAsia="en-IN"/>
-        </w:rPr>
-        <w:t xml:space="preserve"> function from scikit-learn.</w:t>
+        <w:t>You split the data into training and validation sets using the train_test_split function from scikit-learn.</w:t>
       </w:r>
     </w:p>
     <w:p>
@@ -1913,29 +1535,7 @@
           <w:szCs w:val="24"/>
           <w:lang w:eastAsia="en-IN"/>
         </w:rPr>
-        <w:t xml:space="preserve">You use the </w:t>
-      </w:r>
-      <w:proofErr w:type="spellStart"/>
-      <w:r>
-        <w:rPr>
-          <w:rFonts w:ascii="Segoe UI" w:eastAsia="Times New Roman" w:hAnsi="Segoe UI" w:cs="Segoe UI"/>
-          <w:color w:val="D1D5DB"/>
-          <w:sz w:val="24"/>
-          <w:szCs w:val="24"/>
-          <w:lang w:eastAsia="en-IN"/>
-        </w:rPr>
-        <w:t>RandomizedSearchCV</w:t>
-      </w:r>
-      <w:proofErr w:type="spellEnd"/>
-      <w:r>
-        <w:rPr>
-          <w:rFonts w:ascii="Segoe UI" w:eastAsia="Times New Roman" w:hAnsi="Segoe UI" w:cs="Segoe UI"/>
-          <w:color w:val="D1D5DB"/>
-          <w:sz w:val="24"/>
-          <w:szCs w:val="24"/>
-          <w:lang w:eastAsia="en-IN"/>
-        </w:rPr>
-        <w:t xml:space="preserve"> function from scikit-learn to perform hyperparameter tuning for each algorithm, using cross-validation and various scoring metrics.</w:t>
+        <w:t>You use the RandomizedSearchCV function from scikit-learn to perform hyperparameter tuning for each algorithm, using cross-validation and various scoring metrics.</w:t>
       </w:r>
     </w:p>
     <w:p>
@@ -2101,29 +1701,7 @@
           <w:szCs w:val="24"/>
           <w:lang w:eastAsia="en-IN"/>
         </w:rPr>
-        <w:t xml:space="preserve">The code begins by importing the necessary libraries such as pandas, </w:t>
-      </w:r>
-      <w:proofErr w:type="spellStart"/>
-      <w:r>
-        <w:rPr>
-          <w:rFonts w:ascii="Segoe UI" w:eastAsia="Times New Roman" w:hAnsi="Segoe UI" w:cs="Segoe UI"/>
-          <w:color w:val="D1D5DB"/>
-          <w:sz w:val="24"/>
-          <w:szCs w:val="24"/>
-          <w:lang w:eastAsia="en-IN"/>
-        </w:rPr>
-        <w:t>numpy</w:t>
-      </w:r>
-      <w:proofErr w:type="spellEnd"/>
-      <w:r>
-        <w:rPr>
-          <w:rFonts w:ascii="Segoe UI" w:eastAsia="Times New Roman" w:hAnsi="Segoe UI" w:cs="Segoe UI"/>
-          <w:color w:val="D1D5DB"/>
-          <w:sz w:val="24"/>
-          <w:szCs w:val="24"/>
-          <w:lang w:eastAsia="en-IN"/>
-        </w:rPr>
-        <w:t>, regex, matplotlib, and seaborn.</w:t>
+        <w:t>The code begins by importing the necessary libraries such as pandas, numpy, regex, matplotlib, and seaborn.</w:t>
       </w:r>
     </w:p>
     <w:p>
@@ -2354,29 +1932,7 @@
           <w:szCs w:val="24"/>
           <w:lang w:eastAsia="en-IN"/>
         </w:rPr>
-        <w:t xml:space="preserve">The code generates </w:t>
-      </w:r>
-      <w:proofErr w:type="spellStart"/>
-      <w:r>
-        <w:rPr>
-          <w:rFonts w:ascii="Segoe UI" w:eastAsia="Times New Roman" w:hAnsi="Segoe UI" w:cs="Segoe UI"/>
-          <w:color w:val="D1D5DB"/>
-          <w:sz w:val="24"/>
-          <w:szCs w:val="24"/>
-          <w:lang w:eastAsia="en-IN"/>
-        </w:rPr>
-        <w:t>dataframes</w:t>
-      </w:r>
-      <w:proofErr w:type="spellEnd"/>
-      <w:r>
-        <w:rPr>
-          <w:rFonts w:ascii="Segoe UI" w:eastAsia="Times New Roman" w:hAnsi="Segoe UI" w:cs="Segoe UI"/>
-          <w:color w:val="D1D5DB"/>
-          <w:sz w:val="24"/>
-          <w:szCs w:val="24"/>
-          <w:lang w:eastAsia="en-IN"/>
-        </w:rPr>
-        <w:t xml:space="preserve"> for the test, train, and validation results for both base and hyper-tuned models.</w:t>
+        <w:t>The code generates dataframes for the test, train, and validation results for both base and hyper-tuned models.</w:t>
       </w:r>
     </w:p>
     <w:p>
@@ -2932,13 +2488,8 @@
     <w:p>
       <w:r>
         <w:lastRenderedPageBreak/>
-        <w:t xml:space="preserve">Base Train </w:t>
-      </w:r>
-      <w:proofErr w:type="spellStart"/>
-      <w:r>
-        <w:t>Tes</w:t>
-      </w:r>
-      <w:proofErr w:type="spellEnd"/>
+        <w:t>Base Train Tes</w:t>
+      </w:r>
     </w:p>
     <w:tbl>
       <w:tblPr>
@@ -7067,7 +6618,16 @@
                 <w:szCs w:val="24"/>
                 <w:lang w:eastAsia="en-IN"/>
               </w:rPr>
-              <w:t>SVC</w:t>
+              <w:t>SV</w:t>
+            </w:r>
+            <w:r>
+              <w:rPr>
+                <w:rFonts w:ascii="Segoe UI" w:eastAsia="Times New Roman" w:hAnsi="Segoe UI" w:cs="Segoe UI"/>
+                <w:sz w:val="24"/>
+                <w:szCs w:val="24"/>
+                <w:lang w:eastAsia="en-IN"/>
+              </w:rPr>
+              <w:t>M</w:t>
             </w:r>
           </w:p>
         </w:tc>
@@ -8101,7 +7661,16 @@
                 <w:szCs w:val="24"/>
                 <w:lang w:eastAsia="en-IN"/>
               </w:rPr>
-              <w:t>SVC</w:t>
+              <w:t>SV</w:t>
+            </w:r>
+            <w:r>
+              <w:rPr>
+                <w:rFonts w:ascii="Segoe UI" w:eastAsia="Times New Roman" w:hAnsi="Segoe UI" w:cs="Segoe UI"/>
+                <w:sz w:val="24"/>
+                <w:szCs w:val="24"/>
+                <w:lang w:eastAsia="en-IN"/>
+              </w:rPr>
+              <w:t>M</w:t>
             </w:r>
           </w:p>
         </w:tc>
@@ -9135,7 +8704,16 @@
                 <w:szCs w:val="24"/>
                 <w:lang w:eastAsia="en-IN"/>
               </w:rPr>
-              <w:t>SVC</w:t>
+              <w:t>SV</w:t>
+            </w:r>
+            <w:r>
+              <w:rPr>
+                <w:rFonts w:ascii="Segoe UI" w:eastAsia="Times New Roman" w:hAnsi="Segoe UI" w:cs="Segoe UI"/>
+                <w:sz w:val="24"/>
+                <w:szCs w:val="24"/>
+                <w:lang w:eastAsia="en-IN"/>
+              </w:rPr>
+              <w:t>M</w:t>
             </w:r>
           </w:p>
         </w:tc>
@@ -9393,10 +8971,10 @@
           <w:noProof/>
         </w:rPr>
         <w:drawing>
-          <wp:inline distT="0" distB="0" distL="0" distR="0" wp14:anchorId="19A8CF89" wp14:editId="60F6AD92">
+          <wp:inline distT="0" distB="0" distL="0" distR="0" wp14:anchorId="4C3D43EE" wp14:editId="4E40F23A">
             <wp:extent cx="5731510" cy="3667125"/>
             <wp:effectExtent l="0" t="0" r="2540" b="9525"/>
-            <wp:docPr id="28" name="Picture 28"/>
+            <wp:docPr id="1" name="Picture 1"/>
             <wp:cNvGraphicFramePr>
               <a:graphicFrameLocks xmlns:a="http://schemas.openxmlformats.org/drawingml/2006/main" noChangeAspect="1"/>
             </wp:cNvGraphicFramePr>
@@ -9404,7 +8982,7 @@
               <a:graphicData uri="http://schemas.openxmlformats.org/drawingml/2006/picture">
                 <pic:pic xmlns:pic="http://schemas.openxmlformats.org/drawingml/2006/picture">
                   <pic:nvPicPr>
-                    <pic:cNvPr id="0" name="Picture 115"/>
+                    <pic:cNvPr id="0" name="Picture 1"/>
                     <pic:cNvPicPr>
                       <a:picLocks noChangeAspect="1" noChangeArrowheads="1"/>
                     </pic:cNvPicPr>
@@ -9448,10 +9026,10 @@
           <w:noProof/>
         </w:rPr>
         <w:drawing>
-          <wp:inline distT="0" distB="0" distL="0" distR="0" wp14:anchorId="4908BDB6" wp14:editId="7B760FBC">
+          <wp:inline distT="0" distB="0" distL="0" distR="0" wp14:anchorId="11C183AA" wp14:editId="5DFE1599">
             <wp:extent cx="5731510" cy="3697605"/>
             <wp:effectExtent l="0" t="0" r="2540" b="0"/>
-            <wp:docPr id="29" name="Picture 29"/>
+            <wp:docPr id="2" name="Picture 2"/>
             <wp:cNvGraphicFramePr>
               <a:graphicFrameLocks xmlns:a="http://schemas.openxmlformats.org/drawingml/2006/main" noChangeAspect="1"/>
             </wp:cNvGraphicFramePr>
@@ -9459,7 +9037,7 @@
               <a:graphicData uri="http://schemas.openxmlformats.org/drawingml/2006/picture">
                 <pic:pic xmlns:pic="http://schemas.openxmlformats.org/drawingml/2006/picture">
                   <pic:nvPicPr>
-                    <pic:cNvPr id="0" name="Picture 117"/>
+                    <pic:cNvPr id="0" name="Picture 3"/>
                     <pic:cNvPicPr>
                       <a:picLocks noChangeAspect="1" noChangeArrowheads="1"/>
                     </pic:cNvPicPr>
@@ -9512,10 +9090,10 @@
           <w:noProof/>
         </w:rPr>
         <w:drawing>
-          <wp:inline distT="0" distB="0" distL="0" distR="0" wp14:anchorId="4535FD77" wp14:editId="0DFFE031">
+          <wp:inline distT="0" distB="0" distL="0" distR="0" wp14:anchorId="0F5A2DA2" wp14:editId="132AACAA">
             <wp:extent cx="5731510" cy="3583305"/>
             <wp:effectExtent l="0" t="0" r="2540" b="0"/>
-            <wp:docPr id="30" name="Picture 30"/>
+            <wp:docPr id="3" name="Picture 3"/>
             <wp:cNvGraphicFramePr>
               <a:graphicFrameLocks xmlns:a="http://schemas.openxmlformats.org/drawingml/2006/main" noChangeAspect="1"/>
             </wp:cNvGraphicFramePr>
@@ -9523,7 +9101,7 @@
               <a:graphicData uri="http://schemas.openxmlformats.org/drawingml/2006/picture">
                 <pic:pic xmlns:pic="http://schemas.openxmlformats.org/drawingml/2006/picture">
                   <pic:nvPicPr>
-                    <pic:cNvPr id="0" name="Picture 119"/>
+                    <pic:cNvPr id="0" name="Picture 5"/>
                     <pic:cNvPicPr>
                       <a:picLocks noChangeAspect="1" noChangeArrowheads="1"/>
                     </pic:cNvPicPr>
@@ -9829,7 +9407,27 @@
           <w:szCs w:val="24"/>
           <w:lang w:eastAsia="en-IN"/>
         </w:rPr>
-        <w:t>The Support Vector Classifier (SVC) model achieved the highest accuracy of approximately 0.95998, indicating that it correctly classified 95.998% of the fake news instances in the validation set.</w:t>
+        <w:t>The Support Vector Classifier (SV</w:t>
+      </w:r>
+      <w:r>
+        <w:rPr>
+          <w:rFonts w:ascii="Segoe UI" w:eastAsia="Times New Roman" w:hAnsi="Segoe UI" w:cs="Segoe UI"/>
+          <w:color w:val="D1D5DB"/>
+          <w:sz w:val="24"/>
+          <w:szCs w:val="24"/>
+          <w:lang w:eastAsia="en-IN"/>
+        </w:rPr>
+        <w:t>M</w:t>
+      </w:r>
+      <w:r>
+        <w:rPr>
+          <w:rFonts w:ascii="Segoe UI" w:eastAsia="Times New Roman" w:hAnsi="Segoe UI" w:cs="Segoe UI"/>
+          <w:color w:val="D1D5DB"/>
+          <w:sz w:val="24"/>
+          <w:szCs w:val="24"/>
+          <w:lang w:eastAsia="en-IN"/>
+        </w:rPr>
+        <w:t>) model achieved the highest accuracy of approximately 0.95998, indicating that it correctly classified 95.998% of the fake news instances in the validation set.</w:t>
       </w:r>
     </w:p>
     <w:p>
@@ -9862,7 +9460,27 @@
           <w:szCs w:val="24"/>
           <w:lang w:eastAsia="en-IN"/>
         </w:rPr>
-        <w:t>The Gradient Boosting Classifier (GBC) model demonstrates a slightly lower accuracy of approximately 0.95872 compared to SVC.</w:t>
+        <w:t>The Gradient Boosting Classifier (GBC) model demonstrates a slightly lower accuracy of approximately 0.95872 compared to SV</w:t>
+      </w:r>
+      <w:r>
+        <w:rPr>
+          <w:rFonts w:ascii="Segoe UI" w:eastAsia="Times New Roman" w:hAnsi="Segoe UI" w:cs="Segoe UI"/>
+          <w:color w:val="D1D5DB"/>
+          <w:sz w:val="24"/>
+          <w:szCs w:val="24"/>
+          <w:lang w:eastAsia="en-IN"/>
+        </w:rPr>
+        <w:t>M</w:t>
+      </w:r>
+      <w:r>
+        <w:rPr>
+          <w:rFonts w:ascii="Segoe UI" w:eastAsia="Times New Roman" w:hAnsi="Segoe UI" w:cs="Segoe UI"/>
+          <w:color w:val="D1D5DB"/>
+          <w:sz w:val="24"/>
+          <w:szCs w:val="24"/>
+          <w:lang w:eastAsia="en-IN"/>
+        </w:rPr>
+        <w:t>.</w:t>
       </w:r>
     </w:p>
     <w:p>
@@ -9895,7 +9513,27 @@
           <w:szCs w:val="24"/>
           <w:lang w:eastAsia="en-IN"/>
         </w:rPr>
-        <w:t>In terms of F1-Score, which considers both precision and recall, the SVC model achieves an F1-Score of approximately 0.95984, outperforming GBC, which has an F1-Score of approximately 0.95858.</w:t>
+        <w:t>In terms of F1-Score, which considers both precision and recall, the SV</w:t>
+      </w:r>
+      <w:r>
+        <w:rPr>
+          <w:rFonts w:ascii="Segoe UI" w:eastAsia="Times New Roman" w:hAnsi="Segoe UI" w:cs="Segoe UI"/>
+          <w:color w:val="D1D5DB"/>
+          <w:sz w:val="24"/>
+          <w:szCs w:val="24"/>
+          <w:lang w:eastAsia="en-IN"/>
+        </w:rPr>
+        <w:t>M</w:t>
+      </w:r>
+      <w:r>
+        <w:rPr>
+          <w:rFonts w:ascii="Segoe UI" w:eastAsia="Times New Roman" w:hAnsi="Segoe UI" w:cs="Segoe UI"/>
+          <w:color w:val="D1D5DB"/>
+          <w:sz w:val="24"/>
+          <w:szCs w:val="24"/>
+          <w:lang w:eastAsia="en-IN"/>
+        </w:rPr>
+        <w:t xml:space="preserve"> model achieves an F1-Score of approximately 0.95984, outperforming GBC, which has an F1-Score of approximately 0.95858.</w:t>
       </w:r>
     </w:p>
     <w:p>
@@ -9928,7 +9566,27 @@
           <w:szCs w:val="24"/>
           <w:lang w:eastAsia="en-IN"/>
         </w:rPr>
-        <w:t>The Random Forest Classifier (RFC) model exhibits an accuracy of approximately 0.91040 and an F1-Score of approximately 0.90980, indicating relatively lower performance compared to SVC and GBC.</w:t>
+        <w:t>The Random Forest Classifier (RFC) model exhibits an accuracy of approximately 0.91040 and an F1-Score of approximately 0.90980, indicating relatively lower performance compared to SV</w:t>
+      </w:r>
+      <w:r>
+        <w:rPr>
+          <w:rFonts w:ascii="Segoe UI" w:eastAsia="Times New Roman" w:hAnsi="Segoe UI" w:cs="Segoe UI"/>
+          <w:color w:val="D1D5DB"/>
+          <w:sz w:val="24"/>
+          <w:szCs w:val="24"/>
+          <w:lang w:eastAsia="en-IN"/>
+        </w:rPr>
+        <w:t>M</w:t>
+      </w:r>
+      <w:r>
+        <w:rPr>
+          <w:rFonts w:ascii="Segoe UI" w:eastAsia="Times New Roman" w:hAnsi="Segoe UI" w:cs="Segoe UI"/>
+          <w:color w:val="D1D5DB"/>
+          <w:sz w:val="24"/>
+          <w:szCs w:val="24"/>
+          <w:lang w:eastAsia="en-IN"/>
+        </w:rPr>
+        <w:t xml:space="preserve"> and GBC.</w:t>
       </w:r>
     </w:p>
     <w:p>
@@ -9990,7 +9648,27 @@
           <w:szCs w:val="24"/>
           <w:lang w:eastAsia="en-IN"/>
         </w:rPr>
-        <w:t>To summarize, based on the provided validation results, the SVC model demonstrates the highest accuracy and a strong F1-Score, indicating its effectiveness in detecting fake news. The GBC model follows closely in terms of accuracy but has a slightly lower F1-Score. The RFC model performs relatively poorly compared to the other models, including MNB, which shows a comparable performance to RFC.</w:t>
+        <w:t>To summarize, based on the provided validation results, the SV</w:t>
+      </w:r>
+      <w:r>
+        <w:rPr>
+          <w:rFonts w:ascii="Segoe UI" w:eastAsia="Times New Roman" w:hAnsi="Segoe UI" w:cs="Segoe UI"/>
+          <w:color w:val="D1D5DB"/>
+          <w:sz w:val="24"/>
+          <w:szCs w:val="24"/>
+          <w:lang w:eastAsia="en-IN"/>
+        </w:rPr>
+        <w:t>M</w:t>
+      </w:r>
+      <w:r>
+        <w:rPr>
+          <w:rFonts w:ascii="Segoe UI" w:eastAsia="Times New Roman" w:hAnsi="Segoe UI" w:cs="Segoe UI"/>
+          <w:color w:val="D1D5DB"/>
+          <w:sz w:val="24"/>
+          <w:szCs w:val="24"/>
+          <w:lang w:eastAsia="en-IN"/>
+        </w:rPr>
+        <w:t xml:space="preserve"> model demonstrates the highest accuracy and a strong F1-Score, indicating its effectiveness in detecting fake news. The GBC model follows closely in terms of accuracy but has a slightly lower F1-Score. The RFC model performs relatively poorly compared to the other models, including MNB, which shows a comparable performance to RFC.</w:t>
       </w:r>
     </w:p>
     <w:p>

</xml_diff>